<commit_message>
updated hoofdstuk_6 met extra uitleg over tarball
</commit_message>
<xml_diff>
--- a/linux_essentials/oefeningen/hoofdstuk_6/Hoofdstuk_6.docx
+++ b/linux_essentials/oefeningen/hoofdstuk_6/Hoofdstuk_6.docx
@@ -1087,6 +1087,199 @@
       </w:pPr>
       <w:r>
         <w:rPr/>
+        <w:t xml:space="preserve">extra uitleg: </w:t>
+        <w:br/>
+      </w:r>
+      <w:r>
+        <w:rPr>
+          <w:rStyle w:val="Brontekst"/>
+        </w:rPr>
+        <w:t>tar</w:t>
+      </w:r>
+      <w:r>
+        <w:rPr/>
+        <w:t>: Command for working with tar archives.</w:t>
+      </w:r>
+    </w:p>
+    <w:p>
+      <w:pPr>
+        <w:pStyle w:val="BodyText"/>
+        <w:numPr>
+          <w:ilvl w:val="0"/>
+          <w:numId w:val="25"/>
+        </w:numPr>
+        <w:pBdr>
+          <w:top w:val="single" w:sz="2" w:space="1" w:color="D9D9E3"/>
+          <w:left w:val="single" w:sz="2" w:space="1" w:color="D9D9E3"/>
+          <w:bottom w:val="single" w:sz="2" w:space="1" w:color="D9D9E3"/>
+          <w:right w:val="single" w:sz="2" w:space="1" w:color="D9D9E3"/>
+        </w:pBdr>
+        <w:tabs>
+          <w:tab w:val="clear" w:pos="709"/>
+          <w:tab w:val="left" w:pos="0" w:leader="none"/>
+        </w:tabs>
+        <w:spacing w:before="0" w:after="0"/>
+        <w:ind w:hanging="283" w:left="709" w:right="0"/>
+        <w:rPr/>
+      </w:pPr>
+      <w:r>
+        <w:rPr>
+          <w:rStyle w:val="Brontekst"/>
+        </w:rPr>
+        <w:t>-c</w:t>
+      </w:r>
+      <w:r>
+        <w:rPr/>
+        <w:t>: Flag to create a new archive.</w:t>
+      </w:r>
+    </w:p>
+    <w:p>
+      <w:pPr>
+        <w:pStyle w:val="BodyText"/>
+        <w:numPr>
+          <w:ilvl w:val="0"/>
+          <w:numId w:val="25"/>
+        </w:numPr>
+        <w:pBdr>
+          <w:top w:val="single" w:sz="2" w:space="1" w:color="D9D9E3"/>
+          <w:left w:val="single" w:sz="2" w:space="1" w:color="D9D9E3"/>
+          <w:bottom w:val="single" w:sz="2" w:space="1" w:color="D9D9E3"/>
+          <w:right w:val="single" w:sz="2" w:space="1" w:color="D9D9E3"/>
+        </w:pBdr>
+        <w:tabs>
+          <w:tab w:val="clear" w:pos="709"/>
+          <w:tab w:val="left" w:pos="0" w:leader="none"/>
+        </w:tabs>
+        <w:spacing w:before="0" w:after="0"/>
+        <w:ind w:hanging="283" w:left="709" w:right="0"/>
+        <w:rPr/>
+      </w:pPr>
+      <w:r>
+        <w:rPr>
+          <w:rStyle w:val="Brontekst"/>
+        </w:rPr>
+        <w:t>-v</w:t>
+      </w:r>
+      <w:r>
+        <w:rPr/>
+        <w:t>: Flag for verbose output (displays progress).</w:t>
+      </w:r>
+    </w:p>
+    <w:p>
+      <w:pPr>
+        <w:pStyle w:val="BodyText"/>
+        <w:numPr>
+          <w:ilvl w:val="0"/>
+          <w:numId w:val="25"/>
+        </w:numPr>
+        <w:pBdr>
+          <w:top w:val="single" w:sz="2" w:space="1" w:color="D9D9E3"/>
+          <w:left w:val="single" w:sz="2" w:space="1" w:color="D9D9E3"/>
+          <w:bottom w:val="single" w:sz="2" w:space="1" w:color="D9D9E3"/>
+          <w:right w:val="single" w:sz="2" w:space="1" w:color="D9D9E3"/>
+        </w:pBdr>
+        <w:tabs>
+          <w:tab w:val="clear" w:pos="709"/>
+          <w:tab w:val="left" w:pos="0" w:leader="none"/>
+        </w:tabs>
+        <w:spacing w:before="0" w:after="0"/>
+        <w:ind w:hanging="283" w:left="709" w:right="0"/>
+        <w:rPr/>
+      </w:pPr>
+      <w:r>
+        <w:rPr>
+          <w:rStyle w:val="Brontekst"/>
+        </w:rPr>
+        <w:t>-z</w:t>
+      </w:r>
+      <w:r>
+        <w:rPr/>
+        <w:t>: Flag to use gzip compression.</w:t>
+      </w:r>
+    </w:p>
+    <w:p>
+      <w:pPr>
+        <w:pStyle w:val="BodyText"/>
+        <w:numPr>
+          <w:ilvl w:val="0"/>
+          <w:numId w:val="25"/>
+        </w:numPr>
+        <w:pBdr>
+          <w:top w:val="single" w:sz="2" w:space="1" w:color="D9D9E3"/>
+          <w:left w:val="single" w:sz="2" w:space="1" w:color="D9D9E3"/>
+          <w:bottom w:val="single" w:sz="2" w:space="1" w:color="D9D9E3"/>
+          <w:right w:val="single" w:sz="2" w:space="1" w:color="D9D9E3"/>
+        </w:pBdr>
+        <w:tabs>
+          <w:tab w:val="clear" w:pos="709"/>
+          <w:tab w:val="left" w:pos="0" w:leader="none"/>
+        </w:tabs>
+        <w:spacing w:before="0" w:after="0"/>
+        <w:ind w:hanging="283" w:left="709" w:right="0"/>
+        <w:rPr/>
+      </w:pPr>
+      <w:r>
+        <w:rPr>
+          <w:rStyle w:val="Brontekst"/>
+        </w:rPr>
+        <w:t>-f</w:t>
+      </w:r>
+      <w:r>
+        <w:rPr/>
+        <w:t>: Flag to specify the archive filename.</w:t>
+      </w:r>
+    </w:p>
+    <w:p>
+      <w:pPr>
+        <w:pStyle w:val="BodyText"/>
+        <w:numPr>
+          <w:ilvl w:val="0"/>
+          <w:numId w:val="25"/>
+        </w:numPr>
+        <w:pBdr>
+          <w:top w:val="single" w:sz="2" w:space="1" w:color="D9D9E3"/>
+          <w:left w:val="single" w:sz="2" w:space="1" w:color="D9D9E3"/>
+          <w:bottom w:val="single" w:sz="2" w:space="1" w:color="D9D9E3"/>
+          <w:right w:val="single" w:sz="2" w:space="1" w:color="D9D9E3"/>
+        </w:pBdr>
+        <w:tabs>
+          <w:tab w:val="clear" w:pos="709"/>
+          <w:tab w:val="left" w:pos="0" w:leader="none"/>
+        </w:tabs>
+        <w:ind w:hanging="283" w:left="709" w:right="0"/>
+        <w:rPr/>
+      </w:pPr>
+      <w:r>
+        <w:rPr>
+          <w:rStyle w:val="Brontekst"/>
+        </w:rPr>
+        <w:t>/home/student</w:t>
+      </w:r>
+      <w:r>
+        <w:rPr/>
+        <w:t>: Path of the directory to be archived.</w:t>
+      </w:r>
+    </w:p>
+    <w:p>
+      <w:pPr>
+        <w:pStyle w:val="Normal"/>
+        <w:bidi w:val="0"/>
+        <w:jc w:val="left"/>
+        <w:rPr/>
+      </w:pPr>
+      <w:r>
+        <w:rPr/>
+      </w:r>
+    </w:p>
+    <w:p>
+      <w:pPr>
+        <w:pStyle w:val="Normal"/>
+        <w:bidi w:val="0"/>
+        <w:jc w:val="left"/>
+        <w:rPr/>
+      </w:pPr>
+      <w:r>
+        <w:rPr/>
       </w:r>
     </w:p>
     <w:p>
@@ -1201,7 +1394,15 @@
       </w:pPr>
       <w:r>
         <w:rPr/>
-        <w:t>Oefening 23:</w:t>
+        <w:t xml:space="preserve">Oefening 23 </w:t>
+      </w:r>
+      <w:r>
+        <w:rPr/>
+        <w:t>&amp; 24</w:t>
+      </w:r>
+      <w:r>
+        <w:rPr/>
+        <w:t>:</w:t>
       </w:r>
     </w:p>
     <w:p>
@@ -1223,33 +1424,6 @@
     <w:p>
       <w:pPr>
         <w:pStyle w:val="Normal"/>
-        <w:bidi w:val="0"/>
-        <w:jc w:val="left"/>
-        <w:rPr/>
-      </w:pPr>
-      <w:r>
-        <w:rPr/>
-      </w:r>
-    </w:p>
-    <w:p>
-      <w:pPr>
-        <w:pStyle w:val="Normal"/>
-        <w:bidi w:val="0"/>
-        <w:jc w:val="left"/>
-        <w:rPr/>
-      </w:pPr>
-      <w:r>
-        <w:rPr/>
-        <w:t>Oefening 24:</w:t>
-      </w:r>
-    </w:p>
-    <w:p>
-      <w:pPr>
-        <w:pStyle w:val="Normal"/>
-        <w:numPr>
-          <w:ilvl w:val="0"/>
-          <w:numId w:val="25"/>
-        </w:numPr>
         <w:bidi w:val="0"/>
         <w:jc w:val="left"/>
         <w:rPr/>
@@ -1265,6 +1439,7 @@
       <w:pgNumType w:fmt="decimal"/>
       <w:formProt w:val="false"/>
       <w:textDirection w:val="lrTb"/>
+      <w:docGrid w:type="default" w:linePitch="100" w:charSpace="0"/>
     </w:sectPr>
   </w:body>
 </w:document>
@@ -4563,138 +4738,120 @@
   <w:abstractNum w:abstractNumId="25">
     <w:lvl w:ilvl="0">
       <w:start w:val="1"/>
-      <w:numFmt w:val="bullet"/>
-      <w:lvlText w:val=""/>
-      <w:lvlJc w:val="left"/>
-      <w:pPr>
-        <w:tabs>
-          <w:tab w:val="num" w:pos="720"/>
-        </w:tabs>
-        <w:ind w:left="720" w:hanging="360"/>
-      </w:pPr>
-      <w:rPr>
-        <w:rFonts w:ascii="Symbol" w:hAnsi="Symbol" w:cs="Symbol" w:hint="default"/>
-      </w:rPr>
+      <w:numFmt w:val="decimal"/>
+      <w:lvlText w:val="%1."/>
+      <w:lvlJc w:val="left"/>
+      <w:pPr>
+        <w:tabs>
+          <w:tab w:val="num" w:pos="709"/>
+        </w:tabs>
+        <w:ind w:left="709" w:hanging="283"/>
+      </w:pPr>
+      <w:rPr/>
     </w:lvl>
     <w:lvl w:ilvl="1">
       <w:start w:val="1"/>
-      <w:numFmt w:val="bullet"/>
-      <w:lvlText w:val="◦"/>
-      <w:lvlJc w:val="left"/>
-      <w:pPr>
-        <w:tabs>
-          <w:tab w:val="num" w:pos="1080"/>
-        </w:tabs>
-        <w:ind w:left="1080" w:hanging="360"/>
-      </w:pPr>
-      <w:rPr>
-        <w:rFonts w:ascii="OpenSymbol" w:hAnsi="OpenSymbol" w:cs="OpenSymbol" w:hint="default"/>
-      </w:rPr>
+      <w:numFmt w:val="decimal"/>
+      <w:lvlText w:val="%2."/>
+      <w:lvlJc w:val="left"/>
+      <w:pPr>
+        <w:tabs>
+          <w:tab w:val="num" w:pos="1418"/>
+        </w:tabs>
+        <w:ind w:left="1418" w:hanging="283"/>
+      </w:pPr>
+      <w:rPr/>
     </w:lvl>
     <w:lvl w:ilvl="2">
       <w:start w:val="1"/>
-      <w:numFmt w:val="bullet"/>
-      <w:lvlText w:val="▪"/>
-      <w:lvlJc w:val="left"/>
-      <w:pPr>
-        <w:tabs>
-          <w:tab w:val="num" w:pos="1440"/>
-        </w:tabs>
-        <w:ind w:left="1440" w:hanging="360"/>
-      </w:pPr>
-      <w:rPr>
-        <w:rFonts w:ascii="OpenSymbol" w:hAnsi="OpenSymbol" w:cs="OpenSymbol" w:hint="default"/>
-      </w:rPr>
+      <w:numFmt w:val="decimal"/>
+      <w:lvlText w:val="%3."/>
+      <w:lvlJc w:val="left"/>
+      <w:pPr>
+        <w:tabs>
+          <w:tab w:val="num" w:pos="2127"/>
+        </w:tabs>
+        <w:ind w:left="2127" w:hanging="283"/>
+      </w:pPr>
+      <w:rPr/>
     </w:lvl>
     <w:lvl w:ilvl="3">
       <w:start w:val="1"/>
-      <w:numFmt w:val="bullet"/>
-      <w:lvlText w:val=""/>
-      <w:lvlJc w:val="left"/>
-      <w:pPr>
-        <w:tabs>
-          <w:tab w:val="num" w:pos="1800"/>
-        </w:tabs>
-        <w:ind w:left="1800" w:hanging="360"/>
-      </w:pPr>
-      <w:rPr>
-        <w:rFonts w:ascii="Symbol" w:hAnsi="Symbol" w:cs="Symbol" w:hint="default"/>
-      </w:rPr>
+      <w:numFmt w:val="decimal"/>
+      <w:lvlText w:val="%4."/>
+      <w:lvlJc w:val="left"/>
+      <w:pPr>
+        <w:tabs>
+          <w:tab w:val="num" w:pos="2836"/>
+        </w:tabs>
+        <w:ind w:left="2836" w:hanging="283"/>
+      </w:pPr>
+      <w:rPr/>
     </w:lvl>
     <w:lvl w:ilvl="4">
       <w:start w:val="1"/>
-      <w:numFmt w:val="bullet"/>
-      <w:lvlText w:val="◦"/>
-      <w:lvlJc w:val="left"/>
-      <w:pPr>
-        <w:tabs>
-          <w:tab w:val="num" w:pos="2160"/>
-        </w:tabs>
-        <w:ind w:left="2160" w:hanging="360"/>
-      </w:pPr>
-      <w:rPr>
-        <w:rFonts w:ascii="OpenSymbol" w:hAnsi="OpenSymbol" w:cs="OpenSymbol" w:hint="default"/>
-      </w:rPr>
+      <w:numFmt w:val="decimal"/>
+      <w:lvlText w:val="%5."/>
+      <w:lvlJc w:val="left"/>
+      <w:pPr>
+        <w:tabs>
+          <w:tab w:val="num" w:pos="3545"/>
+        </w:tabs>
+        <w:ind w:left="3545" w:hanging="283"/>
+      </w:pPr>
+      <w:rPr/>
     </w:lvl>
     <w:lvl w:ilvl="5">
       <w:start w:val="1"/>
-      <w:numFmt w:val="bullet"/>
-      <w:lvlText w:val="▪"/>
-      <w:lvlJc w:val="left"/>
-      <w:pPr>
-        <w:tabs>
-          <w:tab w:val="num" w:pos="2520"/>
-        </w:tabs>
-        <w:ind w:left="2520" w:hanging="360"/>
-      </w:pPr>
-      <w:rPr>
-        <w:rFonts w:ascii="OpenSymbol" w:hAnsi="OpenSymbol" w:cs="OpenSymbol" w:hint="default"/>
-      </w:rPr>
+      <w:numFmt w:val="decimal"/>
+      <w:lvlText w:val="%6."/>
+      <w:lvlJc w:val="left"/>
+      <w:pPr>
+        <w:tabs>
+          <w:tab w:val="num" w:pos="4254"/>
+        </w:tabs>
+        <w:ind w:left="4254" w:hanging="283"/>
+      </w:pPr>
+      <w:rPr/>
     </w:lvl>
     <w:lvl w:ilvl="6">
       <w:start w:val="1"/>
-      <w:numFmt w:val="bullet"/>
-      <w:lvlText w:val=""/>
-      <w:lvlJc w:val="left"/>
-      <w:pPr>
-        <w:tabs>
-          <w:tab w:val="num" w:pos="2880"/>
-        </w:tabs>
-        <w:ind w:left="2880" w:hanging="360"/>
-      </w:pPr>
-      <w:rPr>
-        <w:rFonts w:ascii="Symbol" w:hAnsi="Symbol" w:cs="Symbol" w:hint="default"/>
-      </w:rPr>
+      <w:numFmt w:val="decimal"/>
+      <w:lvlText w:val="%7."/>
+      <w:lvlJc w:val="left"/>
+      <w:pPr>
+        <w:tabs>
+          <w:tab w:val="num" w:pos="4963"/>
+        </w:tabs>
+        <w:ind w:left="4963" w:hanging="283"/>
+      </w:pPr>
+      <w:rPr/>
     </w:lvl>
     <w:lvl w:ilvl="7">
       <w:start w:val="1"/>
-      <w:numFmt w:val="bullet"/>
-      <w:lvlText w:val="◦"/>
-      <w:lvlJc w:val="left"/>
-      <w:pPr>
-        <w:tabs>
-          <w:tab w:val="num" w:pos="3240"/>
-        </w:tabs>
-        <w:ind w:left="3240" w:hanging="360"/>
-      </w:pPr>
-      <w:rPr>
-        <w:rFonts w:ascii="OpenSymbol" w:hAnsi="OpenSymbol" w:cs="OpenSymbol" w:hint="default"/>
-      </w:rPr>
+      <w:numFmt w:val="decimal"/>
+      <w:lvlText w:val="%8."/>
+      <w:lvlJc w:val="left"/>
+      <w:pPr>
+        <w:tabs>
+          <w:tab w:val="num" w:pos="5672"/>
+        </w:tabs>
+        <w:ind w:left="5672" w:hanging="283"/>
+      </w:pPr>
+      <w:rPr/>
     </w:lvl>
     <w:lvl w:ilvl="8">
       <w:start w:val="1"/>
-      <w:numFmt w:val="bullet"/>
-      <w:lvlText w:val="▪"/>
-      <w:lvlJc w:val="left"/>
-      <w:pPr>
-        <w:tabs>
-          <w:tab w:val="num" w:pos="3600"/>
-        </w:tabs>
-        <w:ind w:left="3600" w:hanging="360"/>
-      </w:pPr>
-      <w:rPr>
-        <w:rFonts w:ascii="OpenSymbol" w:hAnsi="OpenSymbol" w:cs="OpenSymbol" w:hint="default"/>
-      </w:rPr>
+      <w:numFmt w:val="decimal"/>
+      <w:lvlText w:val="%9."/>
+      <w:lvlJc w:val="left"/>
+      <w:pPr>
+        <w:tabs>
+          <w:tab w:val="num" w:pos="6381"/>
+        </w:tabs>
+        <w:ind w:left="6381" w:hanging="283"/>
+      </w:pPr>
+      <w:rPr/>
     </w:lvl>
   </w:abstractNum>
   <w:abstractNum w:abstractNumId="26">
@@ -4911,7 +5068,6 @@
     </w:rPrDefault>
     <w:pPrDefault>
       <w:pPr>
-        <w:widowControl/>
         <w:suppressAutoHyphens w:val="true"/>
       </w:pPr>
     </w:pPrDefault>
@@ -4921,7 +5077,10 @@
     <w:qFormat/>
     <w:pPr>
       <w:widowControl/>
+      <w:suppressAutoHyphens w:val="true"/>
       <w:bidi w:val="0"/>
+      <w:spacing w:before="0" w:after="0"/>
+      <w:jc w:val="left"/>
     </w:pPr>
     <w:rPr>
       <w:rFonts w:ascii="Liberation Serif" w:hAnsi="Liberation Serif" w:eastAsia="NSimSun" w:cs="Lucida Sans"/>
@@ -4937,6 +5096,18 @@
     <w:qFormat/>
     <w:rPr>
       <w:rFonts w:ascii="OpenSymbol" w:hAnsi="OpenSymbol" w:eastAsia="OpenSymbol" w:cs="OpenSymbol"/>
+    </w:rPr>
+  </w:style>
+  <w:style w:type="character" w:styleId="Nummeringssymbolen">
+    <w:name w:val="Nummeringssymbolen"/>
+    <w:qFormat/>
+    <w:rPr/>
+  </w:style>
+  <w:style w:type="character" w:styleId="Brontekst">
+    <w:name w:val="Brontekst"/>
+    <w:qFormat/>
+    <w:rPr>
+      <w:rFonts w:ascii="Liberation Mono" w:hAnsi="Liberation Mono" w:eastAsia="NSimSun" w:cs="Liberation Mono"/>
     </w:rPr>
   </w:style>
   <w:style w:type="paragraph" w:styleId="Kop">

</xml_diff>

<commit_message>
Oplossing foutje in oefening 22
</commit_message>
<xml_diff>
--- a/linux_essentials/oefeningen/hoofdstuk_6/Hoofdstuk_6.docx
+++ b/linux_essentials/oefeningen/hoofdstuk_6/Hoofdstuk_6.docx
@@ -1423,12 +1423,26 @@
       <w:pPr>
         <w:pStyle w:val="Normal"/>
         <w:bidi w:val="0"/>
+        <w:spacing w:before="0" w:after="0"/>
         <w:jc w:val="left"/>
         <w:rPr/>
       </w:pPr>
       <w:r>
         <w:rPr/>
         <w:t>Oefening 22:</w:t>
+      </w:r>
+    </w:p>
+    <w:p>
+      <w:pPr>
+        <w:pStyle w:val="Normal"/>
+        <w:bidi w:val="0"/>
+        <w:spacing w:before="0" w:after="0"/>
+        <w:jc w:val="left"/>
+        <w:rPr/>
+      </w:pPr>
+      <w:r>
+        <w:rPr/>
+        <w:t>uitleg: Dit is niet rechtstreeks mogelijk, unzip in een nieuwe tijdelijke map en verwijder de file van de nieuwe tijdelijke map om die daarna terug te zippen in de nieuwe tarball. Zo heb je dezelfde tarball maar dan zonder de file .bashrc. Nu kun je de tijdelijke map die je aangemaakt hebt terug verzwijderen. Dit is de meest efficiënte manier.</w:t>
       </w:r>
     </w:p>
     <w:p>
@@ -1444,7 +1458,7 @@
       </w:pPr>
       <w:r>
         <w:rPr/>
-        <w:t>student@student:~$ mkdir /tmp/original_extracted</w:t>
+        <w:t>student@student:~$ mkdir /tmp/tijdelijke-map</w:t>
       </w:r>
     </w:p>
     <w:p>
@@ -1460,7 +1474,7 @@
       </w:pPr>
       <w:r>
         <w:rPr/>
-        <w:t>student@student:~$ tar -xzvf /tmp/myhomefolder.tar.gz -C /tmp/original_extracted</w:t>
+        <w:t>student@student:~$ tar -xf /tmp/myhomefolder.tar.gz -C /tmp/tijdelijke-map</w:t>
       </w:r>
     </w:p>
     <w:p>
@@ -1476,7 +1490,7 @@
       </w:pPr>
       <w:r>
         <w:rPr/>
-        <w:t>student@student:~$ rm /tmp/original_extracted/home/student/.bashrc</w:t>
+        <w:t>student@student:~$ rm /tmp/tijdelijke-map/home/student/.bashrc</w:t>
       </w:r>
     </w:p>
     <w:p>
@@ -1492,7 +1506,7 @@
       </w:pPr>
       <w:r>
         <w:rPr/>
-        <w:t>student@student:~$ tar -czvf /tmp/myhomefolder_updated.tar.gz -C /tmp/original_extracted .</w:t>
+        <w:t>student@student:~$ tar -cvzf /tmp/myhomefolder-without-bashrc.tar.gz -C /tmp/tijdelijke-map .</w:t>
       </w:r>
     </w:p>
     <w:p>
@@ -1508,7 +1522,19 @@
       </w:pPr>
       <w:r>
         <w:rPr/>
-        <w:t>student@student:~$ rm -r /tmp/original_extracted</w:t>
+        <w:t>student@student:~$ rm -r</w:t>
+      </w:r>
+      <w:r>
+        <w:rPr/>
+        <w:t>f</w:t>
+      </w:r>
+      <w:r>
+        <w:rPr/>
+        <w:t xml:space="preserve"> /tmp/</w:t>
+      </w:r>
+      <w:r>
+        <w:rPr/>
+        <w:t>tijdelijke-map</w:t>
       </w:r>
     </w:p>
     <w:p>
@@ -5359,6 +5385,13 @@
     <w:qFormat/>
     <w:rPr>
       <w:rFonts w:ascii="Liberation Mono" w:hAnsi="Liberation Mono" w:eastAsia="NSimSun" w:cs="Liberation Mono"/>
+    </w:rPr>
+  </w:style>
+  <w:style w:type="character" w:styleId="Hyperlink">
+    <w:name w:val="Hyperlink"/>
+    <w:rPr>
+      <w:color w:val="000080"/>
+      <w:u w:val="single"/>
     </w:rPr>
   </w:style>
   <w:style w:type="paragraph" w:styleId="Kop">

</xml_diff>

<commit_message>
Toevoeging Opmerking Domien oefening 22
</commit_message>
<xml_diff>
--- a/linux_essentials/oefeningen/hoofdstuk_6/Hoofdstuk_6.docx
+++ b/linux_essentials/oefeningen/hoofdstuk_6/Hoofdstuk_6.docx
@@ -15,20 +15,16 @@
       </w:pPr>
       <w:r>
         <w:rPr/>
-        <w:t>Linux Essentials: H</w:t>
-      </w:r>
-      <w:r>
-        <w:rPr/>
-        <w:t>oofdstu</w:t>
-      </w:r>
-      <w:r>
-        <w:rPr/>
-        <w:t>k 6, Software en paketten.</w:t>
+        <w:t>Linux Essentials: Hoofdstuk 6, Software en paketten.</w:t>
       </w:r>
     </w:p>
     <w:p>
       <w:pPr>
         <w:pStyle w:val="Heading1"/>
+        <w:numPr>
+          <w:ilvl w:val="0"/>
+          <w:numId w:val="1"/>
+        </w:numPr>
         <w:ind w:hanging="0" w:left="0"/>
         <w:rPr/>
       </w:pPr>
@@ -1440,6 +1436,53 @@
       <w:r>
         <w:rPr/>
         <w:t>uitleg: Dit is niet rechtstreeks mogelijk, unzip in een nieuwe tijdelijke map en verwijder de file van de nieuwe tijdelijke map om die daarna terug te zippen in de nieuwe tarball. Zo heb je dezelfde tarball maar dan zonder de file .bashrc. Nu kun je de tijdelijke map die je aangemaakt hebt terug verwijderen. Dit is de meest efficiënte manier.</w:t>
+      </w:r>
+    </w:p>
+    <w:p>
+      <w:pPr>
+        <w:pStyle w:val="Normal"/>
+        <w:bidi w:val="0"/>
+        <w:spacing w:before="0" w:after="0"/>
+        <w:jc w:val="left"/>
+        <w:rPr/>
+      </w:pPr>
+      <w:r>
+        <w:rPr/>
+      </w:r>
+    </w:p>
+    <w:p>
+      <w:pPr>
+        <w:pStyle w:val="Normal"/>
+        <w:bidi w:val="0"/>
+        <w:spacing w:before="0" w:after="0"/>
+        <w:jc w:val="left"/>
+        <w:rPr/>
+      </w:pPr>
+      <w:r>
+        <w:rPr/>
+        <w:t xml:space="preserve">OPMERKING: Dit zou wel mogelijk zijn als we een file uit een </w:t>
+      </w:r>
+      <w:r>
+        <w:rPr>
+          <w:u w:val="single"/>
+        </w:rPr>
+        <w:t>niet gecomprimeerd archief</w:t>
+      </w:r>
+      <w:r>
+        <w:rPr/>
+        <w:t xml:space="preserve"> moesten verwijderen: student@student:~$ tar -f /tmp/myhomefolder.tar --delete ./.bashrc</w:t>
+      </w:r>
+    </w:p>
+    <w:p>
+      <w:pPr>
+        <w:pStyle w:val="Normal"/>
+        <w:bidi w:val="0"/>
+        <w:spacing w:before="0" w:after="0"/>
+        <w:jc w:val="left"/>
+        <w:rPr/>
+      </w:pPr>
+      <w:r>
+        <w:rPr/>
       </w:r>
     </w:p>
     <w:p>
@@ -1590,7 +1633,6 @@
   <w:abstractNum w:abstractNumId="1">
     <w:lvl w:ilvl="0">
       <w:start w:val="1"/>
-      <w:pStyle w:val="Heading1"/>
       <w:numFmt w:val="none"/>
       <w:suff w:val="nothing"/>
       <w:lvlText w:val=""/>
@@ -1601,6 +1643,7 @@
         </w:tabs>
         <w:ind w:left="0" w:hanging="0"/>
       </w:pPr>
+      <w:rPr/>
     </w:lvl>
     <w:lvl w:ilvl="1">
       <w:start w:val="1"/>
@@ -1614,6 +1657,7 @@
         </w:tabs>
         <w:ind w:left="0" w:hanging="0"/>
       </w:pPr>
+      <w:rPr/>
     </w:lvl>
     <w:lvl w:ilvl="2">
       <w:start w:val="1"/>
@@ -1627,6 +1671,7 @@
         </w:tabs>
         <w:ind w:left="0" w:hanging="0"/>
       </w:pPr>
+      <w:rPr/>
     </w:lvl>
     <w:lvl w:ilvl="3">
       <w:start w:val="1"/>
@@ -1640,6 +1685,7 @@
         </w:tabs>
         <w:ind w:left="0" w:hanging="0"/>
       </w:pPr>
+      <w:rPr/>
     </w:lvl>
     <w:lvl w:ilvl="4">
       <w:start w:val="1"/>
@@ -1653,6 +1699,7 @@
         </w:tabs>
         <w:ind w:left="0" w:hanging="0"/>
       </w:pPr>
+      <w:rPr/>
     </w:lvl>
     <w:lvl w:ilvl="5">
       <w:start w:val="1"/>
@@ -1666,6 +1713,7 @@
         </w:tabs>
         <w:ind w:left="0" w:hanging="0"/>
       </w:pPr>
+      <w:rPr/>
     </w:lvl>
     <w:lvl w:ilvl="6">
       <w:start w:val="1"/>
@@ -1679,6 +1727,7 @@
         </w:tabs>
         <w:ind w:left="0" w:hanging="0"/>
       </w:pPr>
+      <w:rPr/>
     </w:lvl>
     <w:lvl w:ilvl="7">
       <w:start w:val="1"/>
@@ -1692,6 +1741,7 @@
         </w:tabs>
         <w:ind w:left="0" w:hanging="0"/>
       </w:pPr>
+      <w:rPr/>
     </w:lvl>
     <w:lvl w:ilvl="8">
       <w:start w:val="1"/>
@@ -1705,6 +1755,7 @@
         </w:tabs>
         <w:ind w:left="0" w:hanging="0"/>
       </w:pPr>
+      <w:rPr/>
     </w:lvl>
   </w:abstractNum>
   <w:abstractNum w:abstractNumId="2">
@@ -5231,6 +5282,125 @@
         <w:ind w:left="6381" w:hanging="283"/>
       </w:pPr>
       <w:rPr/>
+    </w:lvl>
+  </w:abstractNum>
+  <w:abstractNum w:abstractNumId="28">
+    <w:lvl w:ilvl="0">
+      <w:start w:val="1"/>
+      <w:numFmt w:val="none"/>
+      <w:suff w:val="nothing"/>
+      <w:lvlText w:val=""/>
+      <w:lvlJc w:val="left"/>
+      <w:pPr>
+        <w:tabs>
+          <w:tab w:val="num" w:pos="0"/>
+        </w:tabs>
+        <w:ind w:left="0" w:hanging="0"/>
+      </w:pPr>
+    </w:lvl>
+    <w:lvl w:ilvl="1">
+      <w:start w:val="1"/>
+      <w:numFmt w:val="none"/>
+      <w:suff w:val="nothing"/>
+      <w:lvlText w:val=""/>
+      <w:lvlJc w:val="left"/>
+      <w:pPr>
+        <w:tabs>
+          <w:tab w:val="num" w:pos="0"/>
+        </w:tabs>
+        <w:ind w:left="0" w:hanging="0"/>
+      </w:pPr>
+    </w:lvl>
+    <w:lvl w:ilvl="2">
+      <w:start w:val="1"/>
+      <w:numFmt w:val="none"/>
+      <w:suff w:val="nothing"/>
+      <w:lvlText w:val=""/>
+      <w:lvlJc w:val="left"/>
+      <w:pPr>
+        <w:tabs>
+          <w:tab w:val="num" w:pos="0"/>
+        </w:tabs>
+        <w:ind w:left="0" w:hanging="0"/>
+      </w:pPr>
+    </w:lvl>
+    <w:lvl w:ilvl="3">
+      <w:start w:val="1"/>
+      <w:numFmt w:val="none"/>
+      <w:suff w:val="nothing"/>
+      <w:lvlText w:val=""/>
+      <w:lvlJc w:val="left"/>
+      <w:pPr>
+        <w:tabs>
+          <w:tab w:val="num" w:pos="0"/>
+        </w:tabs>
+        <w:ind w:left="0" w:hanging="0"/>
+      </w:pPr>
+    </w:lvl>
+    <w:lvl w:ilvl="4">
+      <w:start w:val="1"/>
+      <w:numFmt w:val="none"/>
+      <w:suff w:val="nothing"/>
+      <w:lvlText w:val=""/>
+      <w:lvlJc w:val="left"/>
+      <w:pPr>
+        <w:tabs>
+          <w:tab w:val="num" w:pos="0"/>
+        </w:tabs>
+        <w:ind w:left="0" w:hanging="0"/>
+      </w:pPr>
+    </w:lvl>
+    <w:lvl w:ilvl="5">
+      <w:start w:val="1"/>
+      <w:numFmt w:val="none"/>
+      <w:suff w:val="nothing"/>
+      <w:lvlText w:val=""/>
+      <w:lvlJc w:val="left"/>
+      <w:pPr>
+        <w:tabs>
+          <w:tab w:val="num" w:pos="0"/>
+        </w:tabs>
+        <w:ind w:left="0" w:hanging="0"/>
+      </w:pPr>
+    </w:lvl>
+    <w:lvl w:ilvl="6">
+      <w:start w:val="1"/>
+      <w:numFmt w:val="none"/>
+      <w:suff w:val="nothing"/>
+      <w:lvlText w:val=""/>
+      <w:lvlJc w:val="left"/>
+      <w:pPr>
+        <w:tabs>
+          <w:tab w:val="num" w:pos="0"/>
+        </w:tabs>
+        <w:ind w:left="0" w:hanging="0"/>
+      </w:pPr>
+    </w:lvl>
+    <w:lvl w:ilvl="7">
+      <w:start w:val="1"/>
+      <w:numFmt w:val="none"/>
+      <w:suff w:val="nothing"/>
+      <w:lvlText w:val=""/>
+      <w:lvlJc w:val="left"/>
+      <w:pPr>
+        <w:tabs>
+          <w:tab w:val="num" w:pos="0"/>
+        </w:tabs>
+        <w:ind w:left="0" w:hanging="0"/>
+      </w:pPr>
+    </w:lvl>
+    <w:lvl w:ilvl="8">
+      <w:start w:val="1"/>
+      <w:numFmt w:val="none"/>
+      <w:suff w:val="nothing"/>
+      <w:lvlText w:val=""/>
+      <w:lvlJc w:val="left"/>
+      <w:pPr>
+        <w:tabs>
+          <w:tab w:val="num" w:pos="0"/>
+        </w:tabs>
+        <w:ind w:left="0" w:hanging="0"/>
+      </w:pPr>
     </w:lvl>
   </w:abstractNum>
   <w:num w:numId="1">
@@ -5313,6 +5483,9 @@
   </w:num>
   <w:num w:numId="27">
     <w:abstractNumId w:val="27"/>
+  </w:num>
+  <w:num w:numId="28">
+    <w:abstractNumId w:val="28"/>
   </w:num>
 </w:numbering>
 </file>

</xml_diff>